<commit_message>
Update GP Book Template - Credit.docx
</commit_message>
<xml_diff>
--- a/GP Book Template - Credit.docx
+++ b/GP Book Template - Credit.docx
@@ -15,7 +15,7 @@
           <w:noProof/>
         </w:rPr>
         <w:drawing>
-          <wp:inline distT="0" distB="0" distL="0" distR="0" wp14:anchorId="59BAD148" wp14:editId="6EFBB02A">
+          <wp:inline distT="0" distB="0" distL="0" distR="0" wp14:anchorId="59BAD148" wp14:editId="165379F3">
             <wp:extent cx="1000125" cy="1310640"/>
             <wp:effectExtent l="0" t="0" r="9525" b="3810"/>
             <wp:docPr id="1" name="image02.gif"/>
@@ -115,27 +115,6 @@
     </w:p>
     <w:p>
       <w:pPr>
-        <w:rPr>
-          <w:rFonts w:asciiTheme="minorBidi" w:hAnsiTheme="minorBidi" w:cstheme="minorBidi"/>
-        </w:rPr>
-      </w:pPr>
-    </w:p>
-    <w:p>
-      <w:pPr>
-        <w:rPr>
-          <w:rFonts w:asciiTheme="minorBidi" w:hAnsiTheme="minorBidi" w:cstheme="minorBidi"/>
-        </w:rPr>
-      </w:pPr>
-    </w:p>
-    <w:p>
-      <w:pPr>
-        <w:rPr>
-          <w:rFonts w:asciiTheme="minorBidi" w:hAnsiTheme="minorBidi" w:cstheme="minorBidi"/>
-        </w:rPr>
-      </w:pPr>
-    </w:p>
-    <w:p>
-      <w:pPr>
         <w:jc w:val="center"/>
         <w:rPr>
           <w:rFonts w:asciiTheme="minorBidi" w:hAnsiTheme="minorBidi" w:cstheme="minorBidi"/>
@@ -144,6 +123,71 @@
       <w:r>
         <w:rPr>
           <w:rFonts w:asciiTheme="minorBidi" w:hAnsiTheme="minorBidi" w:cstheme="minorBidi"/>
+          <w:noProof/>
+        </w:rPr>
+        <w:drawing>
+          <wp:anchor distT="0" distB="0" distL="114300" distR="114300" simplePos="0" relativeHeight="251659264" behindDoc="0" locked="0" layoutInCell="1" allowOverlap="1" wp14:anchorId="40ADF9D4" wp14:editId="6E81CE59">
+            <wp:simplePos x="0" y="0"/>
+            <wp:positionH relativeFrom="margin">
+              <wp:align>center</wp:align>
+            </wp:positionH>
+            <wp:positionV relativeFrom="paragraph">
+              <wp:posOffset>373587</wp:posOffset>
+            </wp:positionV>
+            <wp:extent cx="1286540" cy="1572973"/>
+            <wp:effectExtent l="0" t="0" r="0" b="0"/>
+            <wp:wrapTopAndBottom/>
+            <wp:docPr id="2008432883" name="Picture 1"/>
+            <wp:cNvGraphicFramePr>
+              <a:graphicFrameLocks xmlns:a="http://schemas.openxmlformats.org/drawingml/2006/main" noChangeAspect="1"/>
+            </wp:cNvGraphicFramePr>
+            <a:graphic xmlns:a="http://schemas.openxmlformats.org/drawingml/2006/main">
+              <a:graphicData uri="http://schemas.openxmlformats.org/drawingml/2006/picture">
+                <pic:pic xmlns:pic="http://schemas.openxmlformats.org/drawingml/2006/picture">
+                  <pic:nvPicPr>
+                    <pic:cNvPr id="2008432883" name="Picture 2008432883"/>
+                    <pic:cNvPicPr/>
+                  </pic:nvPicPr>
+                  <pic:blipFill rotWithShape="1">
+                    <a:blip r:embed="rId9">
+                      <a:extLst>
+                        <a:ext uri="{28A0092B-C50C-407E-A947-70E740481C1C}">
+                          <a14:useLocalDpi xmlns:a14="http://schemas.microsoft.com/office/drawing/2010/main" val="0"/>
+                        </a:ext>
+                      </a:extLst>
+                    </a:blip>
+                    <a:srcRect l="25014" t="15360" r="23571" b="15736"/>
+                    <a:stretch/>
+                  </pic:blipFill>
+                  <pic:spPr bwMode="auto">
+                    <a:xfrm>
+                      <a:off x="0" y="0"/>
+                      <a:ext cx="1286540" cy="1572973"/>
+                    </a:xfrm>
+                    <a:prstGeom prst="rect">
+                      <a:avLst/>
+                    </a:prstGeom>
+                    <a:ln>
+                      <a:noFill/>
+                    </a:ln>
+                    <a:extLst>
+                      <a:ext uri="{53640926-AAD7-44D8-BBD7-CCE9431645EC}">
+                        <a14:shadowObscured xmlns:a14="http://schemas.microsoft.com/office/drawing/2010/main"/>
+                      </a:ext>
+                    </a:extLst>
+                  </pic:spPr>
+                </pic:pic>
+              </a:graphicData>
+            </a:graphic>
+            <wp14:sizeRelV relativeFrom="margin">
+              <wp14:pctHeight>0</wp14:pctHeight>
+            </wp14:sizeRelV>
+          </wp:anchor>
+        </w:drawing>
+      </w:r>
+      <w:r>
+        <w:rPr>
+          <w:rFonts w:asciiTheme="minorBidi" w:hAnsiTheme="minorBidi" w:cstheme="minorBidi"/>
           <w:b/>
           <w:sz w:val="48"/>
         </w:rPr>
@@ -165,45 +209,6 @@
         </w:rPr>
         <w:t xml:space="preserve"> Nos</w:t>
       </w:r>
-    </w:p>
-    <w:p>
-      <w:pPr>
-        <w:jc w:val="center"/>
-        <w:rPr>
-          <w:rFonts w:asciiTheme="minorBidi" w:hAnsiTheme="minorBidi" w:cstheme="minorBidi"/>
-          <w:noProof/>
-        </w:rPr>
-      </w:pPr>
-    </w:p>
-    <w:p>
-      <w:pPr>
-        <w:jc w:val="center"/>
-        <w:rPr>
-          <w:rFonts w:asciiTheme="minorBidi" w:hAnsiTheme="minorBidi" w:cstheme="minorBidi"/>
-          <w:noProof/>
-          <w:color w:val="FF0000"/>
-          <w:sz w:val="24"/>
-          <w:szCs w:val="24"/>
-        </w:rPr>
-      </w:pPr>
-      <w:r>
-        <w:rPr>
-          <w:rFonts w:asciiTheme="minorBidi" w:hAnsiTheme="minorBidi" w:cstheme="minorBidi"/>
-          <w:noProof/>
-          <w:color w:val="FF0000"/>
-          <w:sz w:val="24"/>
-          <w:szCs w:val="24"/>
-        </w:rPr>
-        <w:t>[Insert project image, if any]</w:t>
-      </w:r>
-    </w:p>
-    <w:p>
-      <w:pPr>
-        <w:jc w:val="center"/>
-        <w:rPr>
-          <w:rFonts w:asciiTheme="minorBidi" w:hAnsiTheme="minorBidi" w:cstheme="minorBidi"/>
-        </w:rPr>
-      </w:pPr>
     </w:p>
     <w:p>
       <w:pPr>
@@ -345,16 +350,6 @@
         <w:jc w:val="center"/>
         <w:rPr>
           <w:rFonts w:asciiTheme="minorBidi" w:hAnsiTheme="minorBidi" w:cstheme="minorBidi"/>
-          <w:b/>
-          <w:sz w:val="36"/>
-        </w:rPr>
-      </w:pPr>
-    </w:p>
-    <w:p>
-      <w:pPr>
-        <w:jc w:val="center"/>
-        <w:rPr>
-          <w:rFonts w:asciiTheme="minorBidi" w:hAnsiTheme="minorBidi" w:cstheme="minorBidi"/>
           <w:sz w:val="32"/>
           <w:szCs w:val="32"/>
         </w:rPr>
@@ -544,8 +539,6 @@
           <w:szCs w:val="28"/>
         </w:rPr>
       </w:pPr>
-      <w:proofErr w:type="spellStart"/>
-      <w:proofErr w:type="gramStart"/>
       <w:r>
         <w:rPr>
           <w:rFonts w:asciiTheme="minorBidi" w:hAnsiTheme="minorBidi" w:cstheme="minorBidi"/>
@@ -553,30 +546,8 @@
           <w:sz w:val="28"/>
           <w:szCs w:val="28"/>
         </w:rPr>
-        <w:t>Dr.Magda</w:t>
-      </w:r>
-      <w:proofErr w:type="spellEnd"/>
-      <w:proofErr w:type="gramEnd"/>
-      <w:r>
-        <w:rPr>
-          <w:rFonts w:asciiTheme="minorBidi" w:hAnsiTheme="minorBidi" w:cstheme="minorBidi"/>
-          <w:color w:val="auto"/>
-          <w:sz w:val="28"/>
-          <w:szCs w:val="28"/>
-        </w:rPr>
-        <w:t xml:space="preserve"> </w:t>
-      </w:r>
-      <w:proofErr w:type="spellStart"/>
-      <w:r>
-        <w:rPr>
-          <w:rFonts w:asciiTheme="minorBidi" w:hAnsiTheme="minorBidi" w:cstheme="minorBidi"/>
-          <w:color w:val="auto"/>
-          <w:sz w:val="28"/>
-          <w:szCs w:val="28"/>
-        </w:rPr>
-        <w:t>Fayek</w:t>
-      </w:r>
-      <w:proofErr w:type="spellEnd"/>
+        <w:t>Dr.Magda Fayek</w:t>
+      </w:r>
     </w:p>
     <w:p>
       <w:pPr>
@@ -1577,21 +1548,7 @@
         <w:rPr>
           <w:rFonts w:asciiTheme="minorBidi" w:hAnsiTheme="minorBidi" w:cstheme="minorBidi"/>
         </w:rPr>
-        <w:t xml:space="preserve">, we would like to thank God for helping us through this long and challenging journey. We would also like to thank our supervisors Dr. Magda </w:t>
-      </w:r>
-      <w:proofErr w:type="spellStart"/>
-      <w:r>
-        <w:rPr>
-          <w:rFonts w:asciiTheme="minorBidi" w:hAnsiTheme="minorBidi" w:cstheme="minorBidi"/>
-        </w:rPr>
-        <w:t>Fayek</w:t>
-      </w:r>
-      <w:proofErr w:type="spellEnd"/>
-      <w:r>
-        <w:rPr>
-          <w:rFonts w:asciiTheme="minorBidi" w:hAnsiTheme="minorBidi" w:cstheme="minorBidi"/>
-        </w:rPr>
-        <w:t xml:space="preserve"> for her support, guidance, and advice. During this journey we got a lot of support from our family and friends for which we are very thankful.</w:t>
+        <w:t>, we would like to thank God for helping us through this long and challenging journey. We would also like to thank our supervisors Dr. Magda Fayek for her support, guidance, and advice. During this journey we got a lot of support from our family and friends for which we are very thankful.</w:t>
       </w:r>
     </w:p>
     <w:p>
@@ -4353,23 +4310,7 @@
           <w:color w:val="FF0000"/>
         </w:rPr>
         <w:tab/>
-        <w:t xml:space="preserve">Very </w:t>
-      </w:r>
-      <w:proofErr w:type="gramStart"/>
-      <w:r>
-        <w:rPr>
-          <w:rFonts w:asciiTheme="minorBidi" w:hAnsiTheme="minorBidi" w:cstheme="minorBidi"/>
-          <w:color w:val="FF0000"/>
-        </w:rPr>
-        <w:t>Large Scale</w:t>
-      </w:r>
-      <w:proofErr w:type="gramEnd"/>
-      <w:r>
-        <w:rPr>
-          <w:rFonts w:asciiTheme="minorBidi" w:hAnsiTheme="minorBidi" w:cstheme="minorBidi"/>
-          <w:color w:val="FF0000"/>
-        </w:rPr>
-        <w:t xml:space="preserve"> Integration</w:t>
+        <w:t>Very Large Scale Integration</w:t>
       </w:r>
     </w:p>
     <w:p>
@@ -5194,7 +5135,7 @@
                 <w:color w:val="FF0000"/>
               </w:rPr>
             </w:pPr>
-            <w:hyperlink r:id="rId9" w:history="1">
+            <w:hyperlink r:id="rId10" w:history="1">
               <w:r>
                 <w:rPr>
                   <w:rStyle w:val="Hyperlink"/>
@@ -5291,7 +5232,7 @@
                 <w:color w:val="FF0000"/>
               </w:rPr>
             </w:pPr>
-            <w:hyperlink r:id="rId10" w:history="1">
+            <w:hyperlink r:id="rId11" w:history="1">
               <w:r>
                 <w:rPr>
                   <w:rStyle w:val="Hyperlink"/>
@@ -5389,7 +5330,7 @@
                 <w:color w:val="FF0000"/>
               </w:rPr>
             </w:pPr>
-            <w:hyperlink r:id="rId11" w:history="1">
+            <w:hyperlink r:id="rId12" w:history="1">
               <w:r>
                 <w:rPr>
                   <w:rStyle w:val="Hyperlink"/>
@@ -5486,7 +5427,7 @@
                 <w:color w:val="FF0000"/>
               </w:rPr>
             </w:pPr>
-            <w:hyperlink r:id="rId12" w:history="1">
+            <w:hyperlink r:id="rId13" w:history="1">
               <w:r>
                 <w:rPr>
                   <w:rStyle w:val="Hyperlink"/>
@@ -5746,7 +5687,7 @@
                 <w:color w:val="FF0000"/>
               </w:rPr>
             </w:pPr>
-            <w:hyperlink r:id="rId13" w:history="1">
+            <w:hyperlink r:id="rId14" w:history="1">
               <w:r>
                 <w:rPr>
                   <w:rStyle w:val="Hyperlink"/>
@@ -6422,8 +6363,8 @@
           <w:rFonts w:asciiTheme="minorBidi" w:hAnsiTheme="minorBidi" w:cstheme="minorBidi"/>
         </w:rPr>
         <w:sectPr>
-          <w:headerReference w:type="default" r:id="rId14"/>
-          <w:footerReference w:type="default" r:id="rId15"/>
+          <w:headerReference w:type="default" r:id="rId15"/>
+          <w:footerReference w:type="default" r:id="rId16"/>
           <w:pgSz w:w="12240" w:h="15840"/>
           <w:pgMar w:top="1440" w:right="1440" w:bottom="1440" w:left="1440" w:header="720" w:footer="720" w:gutter="0"/>
           <w:pgNumType w:fmt="lowerRoman" w:start="1"/>
@@ -7141,16 +7082,7 @@
           <w:sz w:val="24"/>
           <w:szCs w:val="24"/>
         </w:rPr>
-        <w:t xml:space="preserve">We set out to simplify the planning and knowledge needed to start cooking </w:t>
-      </w:r>
-      <w:r>
-        <w:rPr>
-          <w:rFonts w:asciiTheme="minorBidi" w:hAnsiTheme="minorBidi" w:cstheme="minorBidi"/>
-          <w:color w:val="auto"/>
-          <w:sz w:val="24"/>
-          <w:szCs w:val="24"/>
-        </w:rPr>
-        <w:t>so our users can focus on the cooking process itself.</w:t>
+        <w:t>We set out to simplify the planning and knowledge needed to start cooking so our users can focus on the cooking process itself.</w:t>
       </w:r>
     </w:p>
     <w:p>
@@ -7858,7 +7790,6 @@
           <w:szCs w:val="24"/>
         </w:rPr>
       </w:pPr>
-      <w:proofErr w:type="spellStart"/>
       <w:r>
         <w:rPr>
           <w:rFonts w:asciiTheme="minorBidi" w:hAnsiTheme="minorBidi" w:cstheme="minorBidi"/>
@@ -7866,17 +7797,7 @@
           <w:sz w:val="24"/>
           <w:szCs w:val="24"/>
         </w:rPr>
-        <w:t>Basyl</w:t>
-      </w:r>
-      <w:proofErr w:type="spellEnd"/>
-      <w:r>
-        <w:rPr>
-          <w:rFonts w:asciiTheme="minorBidi" w:hAnsiTheme="minorBidi" w:cstheme="minorBidi"/>
-          <w:color w:val="auto"/>
-          <w:sz w:val="24"/>
-          <w:szCs w:val="24"/>
-        </w:rPr>
-        <w:t xml:space="preserve"> is an AI cooking assistant that generates recipes based on ingredients entered and can save generated recipes in a cookbook.</w:t>
+        <w:t>Basyl is an AI cooking assistant that generates recipes based on ingredients entered and can save generated recipes in a cookbook.</w:t>
       </w:r>
     </w:p>
     <w:p>
@@ -8443,27 +8364,7 @@
           <w:sz w:val="24"/>
           <w:szCs w:val="24"/>
         </w:rPr>
-        <w:t xml:space="preserve">The </w:t>
-      </w:r>
-      <w:proofErr w:type="spellStart"/>
-      <w:r>
-        <w:rPr>
-          <w:rFonts w:asciiTheme="minorBidi" w:hAnsiTheme="minorBidi" w:cstheme="minorBidi"/>
-          <w:color w:val="FF0000"/>
-          <w:sz w:val="24"/>
-          <w:szCs w:val="24"/>
-        </w:rPr>
-        <w:t>Opex</w:t>
-      </w:r>
-      <w:proofErr w:type="spellEnd"/>
-      <w:r>
-        <w:rPr>
-          <w:rFonts w:asciiTheme="minorBidi" w:hAnsiTheme="minorBidi" w:cstheme="minorBidi"/>
-          <w:color w:val="FF0000"/>
-          <w:sz w:val="24"/>
-          <w:szCs w:val="24"/>
-        </w:rPr>
-        <w:t xml:space="preserve"> (Operational Expenses): These are recurring payments for salaries and marketing and … etc.</w:t>
+        <w:t>The Opex (Operational Expenses): These are recurring payments for salaries and marketing and … etc.</w:t>
       </w:r>
     </w:p>
     <w:p>
@@ -8483,47 +8384,7 @@
           <w:sz w:val="24"/>
           <w:szCs w:val="24"/>
         </w:rPr>
-        <w:t xml:space="preserve">Then you create what we call a cash flow table (on an excel sheet). In this sheet you put down your monthly capex and </w:t>
-      </w:r>
-      <w:proofErr w:type="spellStart"/>
-      <w:r>
-        <w:rPr>
-          <w:rFonts w:asciiTheme="minorBidi" w:hAnsiTheme="minorBidi" w:cstheme="minorBidi"/>
-          <w:color w:val="FF0000"/>
-          <w:sz w:val="24"/>
-          <w:szCs w:val="24"/>
-        </w:rPr>
-        <w:t>opex</w:t>
-      </w:r>
-      <w:proofErr w:type="spellEnd"/>
-      <w:r>
-        <w:rPr>
-          <w:rFonts w:asciiTheme="minorBidi" w:hAnsiTheme="minorBidi" w:cstheme="minorBidi"/>
-          <w:color w:val="FF0000"/>
-          <w:sz w:val="24"/>
-          <w:szCs w:val="24"/>
-        </w:rPr>
-        <w:t xml:space="preserve"> on a set of rows and your </w:t>
-      </w:r>
-      <w:proofErr w:type="spellStart"/>
-      <w:r>
-        <w:rPr>
-          <w:rFonts w:asciiTheme="minorBidi" w:hAnsiTheme="minorBidi" w:cstheme="minorBidi"/>
-          <w:color w:val="FF0000"/>
-          <w:sz w:val="24"/>
-          <w:szCs w:val="24"/>
-        </w:rPr>
-        <w:t>reveneus</w:t>
-      </w:r>
-      <w:proofErr w:type="spellEnd"/>
-      <w:r>
-        <w:rPr>
-          <w:rFonts w:asciiTheme="minorBidi" w:hAnsiTheme="minorBidi" w:cstheme="minorBidi"/>
-          <w:color w:val="FF0000"/>
-          <w:sz w:val="24"/>
-          <w:szCs w:val="24"/>
-        </w:rPr>
-        <w:t xml:space="preserve"> (money you get back from selling product/services) on another set of rows.</w:t>
+        <w:t>Then you create what we call a cash flow table (on an excel sheet). In this sheet you put down your monthly capex and opex on a set of rows and your reveneus (money you get back from selling product/services) on another set of rows.</w:t>
       </w:r>
     </w:p>
     <w:p>
@@ -8583,67 +8444,7 @@
           <w:sz w:val="24"/>
           <w:szCs w:val="24"/>
         </w:rPr>
-        <w:t xml:space="preserve">From this cash flow </w:t>
-      </w:r>
-      <w:proofErr w:type="gramStart"/>
-      <w:r>
-        <w:rPr>
-          <w:rFonts w:asciiTheme="minorBidi" w:hAnsiTheme="minorBidi" w:cstheme="minorBidi"/>
-          <w:color w:val="FF0000"/>
-          <w:sz w:val="24"/>
-          <w:szCs w:val="24"/>
-        </w:rPr>
-        <w:t>analysis</w:t>
-      </w:r>
-      <w:proofErr w:type="gramEnd"/>
-      <w:r>
-        <w:rPr>
-          <w:rFonts w:asciiTheme="minorBidi" w:hAnsiTheme="minorBidi" w:cstheme="minorBidi"/>
-          <w:color w:val="FF0000"/>
-          <w:sz w:val="24"/>
-          <w:szCs w:val="24"/>
-        </w:rPr>
-        <w:t xml:space="preserve"> you find the date of the </w:t>
-      </w:r>
-      <w:proofErr w:type="spellStart"/>
-      <w:r>
-        <w:rPr>
-          <w:rFonts w:asciiTheme="minorBidi" w:hAnsiTheme="minorBidi" w:cstheme="minorBidi"/>
-          <w:color w:val="FF0000"/>
-          <w:sz w:val="24"/>
-          <w:szCs w:val="24"/>
-        </w:rPr>
-        <w:t>break even</w:t>
-      </w:r>
-      <w:proofErr w:type="spellEnd"/>
-      <w:r>
-        <w:rPr>
-          <w:rFonts w:asciiTheme="minorBidi" w:hAnsiTheme="minorBidi" w:cstheme="minorBidi"/>
-          <w:color w:val="FF0000"/>
-          <w:sz w:val="24"/>
-          <w:szCs w:val="24"/>
-        </w:rPr>
-        <w:t xml:space="preserve"> point </w:t>
-      </w:r>
-      <w:proofErr w:type="spellStart"/>
-      <w:r>
-        <w:rPr>
-          <w:rFonts w:asciiTheme="minorBidi" w:hAnsiTheme="minorBidi" w:cstheme="minorBidi"/>
-          <w:color w:val="FF0000"/>
-          <w:sz w:val="24"/>
-          <w:szCs w:val="24"/>
-        </w:rPr>
-        <w:t>wbich</w:t>
-      </w:r>
-      <w:proofErr w:type="spellEnd"/>
-      <w:r>
-        <w:rPr>
-          <w:rFonts w:asciiTheme="minorBidi" w:hAnsiTheme="minorBidi" w:cstheme="minorBidi"/>
-          <w:color w:val="FF0000"/>
-          <w:sz w:val="24"/>
-          <w:szCs w:val="24"/>
-        </w:rPr>
-        <w:t xml:space="preserve"> is the date at which </w:t>
+        <w:t xml:space="preserve">From this cash flow analysis you find the date of the break even point wbich is the date at which </w:t>
       </w:r>
       <w:r>
         <w:rPr>
@@ -9003,27 +8804,7 @@
           <w:sz w:val="24"/>
           <w:szCs w:val="24"/>
         </w:rPr>
-        <w:t xml:space="preserve">Give this section a title related to the topic you cover </w:t>
-      </w:r>
-      <w:proofErr w:type="gramStart"/>
-      <w:r>
-        <w:rPr>
-          <w:rFonts w:asciiTheme="minorBidi" w:hAnsiTheme="minorBidi" w:cstheme="minorBidi"/>
-          <w:color w:val="FF0000"/>
-          <w:sz w:val="24"/>
-          <w:szCs w:val="24"/>
-        </w:rPr>
-        <w:t>and  then</w:t>
-      </w:r>
-      <w:proofErr w:type="gramEnd"/>
-      <w:r>
-        <w:rPr>
-          <w:rFonts w:asciiTheme="minorBidi" w:hAnsiTheme="minorBidi" w:cstheme="minorBidi"/>
-          <w:color w:val="FF0000"/>
-          <w:sz w:val="24"/>
-          <w:szCs w:val="24"/>
-        </w:rPr>
-        <w:t xml:space="preserve"> write the related information as explained above</w:t>
+        <w:t>Give this section a title related to the topic you cover and  then write the related information as explained above</w:t>
       </w:r>
       <w:r>
         <w:rPr>
@@ -9082,27 +8863,7 @@
           <w:sz w:val="24"/>
           <w:szCs w:val="24"/>
         </w:rPr>
-        <w:t xml:space="preserve">Similar to the previous section, give this section a title related to the topic you cover </w:t>
-      </w:r>
-      <w:proofErr w:type="gramStart"/>
-      <w:r>
-        <w:rPr>
-          <w:rFonts w:asciiTheme="minorBidi" w:hAnsiTheme="minorBidi" w:cstheme="minorBidi"/>
-          <w:color w:val="FF0000"/>
-          <w:sz w:val="24"/>
-          <w:szCs w:val="24"/>
-        </w:rPr>
-        <w:t>and  then</w:t>
-      </w:r>
-      <w:proofErr w:type="gramEnd"/>
-      <w:r>
-        <w:rPr>
-          <w:rFonts w:asciiTheme="minorBidi" w:hAnsiTheme="minorBidi" w:cstheme="minorBidi"/>
-          <w:color w:val="FF0000"/>
-          <w:sz w:val="24"/>
-          <w:szCs w:val="24"/>
-        </w:rPr>
-        <w:t xml:space="preserve"> write the related information as explained above. </w:t>
+        <w:t xml:space="preserve">Similar to the previous section, give this section a title related to the topic you cover and  then write the related information as explained above. </w:t>
       </w:r>
     </w:p>
     <w:p>
@@ -9181,27 +8942,7 @@
           <w:sz w:val="24"/>
           <w:szCs w:val="24"/>
         </w:rPr>
-        <w:t xml:space="preserve">In this section give a comparative, </w:t>
-      </w:r>
-      <w:proofErr w:type="gramStart"/>
-      <w:r>
-        <w:rPr>
-          <w:rFonts w:asciiTheme="minorBidi" w:hAnsiTheme="minorBidi" w:cstheme="minorBidi"/>
-          <w:color w:val="FF0000"/>
-          <w:sz w:val="24"/>
-          <w:szCs w:val="24"/>
-        </w:rPr>
-        <w:t>classified  short</w:t>
-      </w:r>
-      <w:proofErr w:type="gramEnd"/>
-      <w:r>
-        <w:rPr>
-          <w:rFonts w:asciiTheme="minorBidi" w:hAnsiTheme="minorBidi" w:cstheme="minorBidi"/>
-          <w:color w:val="FF0000"/>
-          <w:sz w:val="24"/>
-          <w:szCs w:val="24"/>
-        </w:rPr>
-        <w:t xml:space="preserve"> literature review of the latest publications </w:t>
+        <w:t xml:space="preserve">In this section give a comparative, classified  short literature review of the latest publications </w:t>
       </w:r>
       <w:r>
         <w:rPr>
@@ -9665,27 +9406,7 @@
           <w:sz w:val="24"/>
           <w:szCs w:val="24"/>
         </w:rPr>
-        <w:t xml:space="preserve">In this section, introduce how you design </w:t>
-      </w:r>
-      <w:proofErr w:type="gramStart"/>
-      <w:r>
-        <w:rPr>
-          <w:rFonts w:asciiTheme="minorBidi" w:hAnsiTheme="minorBidi" w:cstheme="minorBidi"/>
-          <w:color w:val="FF0000"/>
-          <w:sz w:val="24"/>
-          <w:szCs w:val="24"/>
-        </w:rPr>
-        <w:t>you</w:t>
-      </w:r>
-      <w:proofErr w:type="gramEnd"/>
-      <w:r>
-        <w:rPr>
-          <w:rFonts w:asciiTheme="minorBidi" w:hAnsiTheme="minorBidi" w:cstheme="minorBidi"/>
-          <w:color w:val="FF0000"/>
-          <w:sz w:val="24"/>
-          <w:szCs w:val="24"/>
-        </w:rPr>
-        <w:t xml:space="preserve"> system and develop its underlying architecture. Any employed assumptions should be clearly enumerated and justified.</w:t>
+        <w:t>In this section, introduce how you design you system and develop its underlying architecture. Any employed assumptions should be clearly enumerated and justified.</w:t>
       </w:r>
     </w:p>
     <w:p>
@@ -12330,29 +12051,7 @@
           <w:sz w:val="20"/>
           <w:szCs w:val="20"/>
         </w:rPr>
-        <w:t xml:space="preserve">Author1, Author </w:t>
-      </w:r>
-      <w:proofErr w:type="gramStart"/>
-      <w:r>
-        <w:rPr>
-          <w:rFonts w:asciiTheme="minorBidi" w:hAnsiTheme="minorBidi" w:cstheme="minorBidi"/>
-          <w:bCs/>
-          <w:color w:val="FF0000"/>
-          <w:sz w:val="20"/>
-          <w:szCs w:val="20"/>
-        </w:rPr>
-        <w:t>2,…</w:t>
-      </w:r>
-      <w:proofErr w:type="gramEnd"/>
-      <w:r>
-        <w:rPr>
-          <w:rFonts w:asciiTheme="minorBidi" w:hAnsiTheme="minorBidi" w:cstheme="minorBidi"/>
-          <w:bCs/>
-          <w:color w:val="FF0000"/>
-          <w:sz w:val="20"/>
-          <w:szCs w:val="20"/>
-        </w:rPr>
-        <w:t>, “Book title</w:t>
+        <w:t>Author1, Author 2,…, “Book title</w:t>
       </w:r>
       <w:r>
         <w:rPr>
@@ -12399,20 +12098,8 @@
           <w:sz w:val="20"/>
           <w:szCs w:val="20"/>
         </w:rPr>
-        <w:t>Author1, Author</w:t>
-      </w:r>
-      <w:proofErr w:type="gramStart"/>
-      <w:r>
-        <w:rPr>
-          <w:rFonts w:asciiTheme="minorBidi" w:hAnsiTheme="minorBidi" w:cstheme="minorBidi"/>
-          <w:bCs/>
-          <w:color w:val="FF0000"/>
-          <w:sz w:val="20"/>
-          <w:szCs w:val="20"/>
-        </w:rPr>
-        <w:t>2,…</w:t>
-      </w:r>
-      <w:proofErr w:type="gramEnd"/>
+        <w:t>Author1, Author2,…</w:t>
+      </w:r>
       <w:r>
         <w:rPr>
           <w:rFonts w:asciiTheme="minorBidi" w:hAnsiTheme="minorBidi" w:cstheme="minorBidi"/>
@@ -12508,29 +12195,7 @@
           <w:sz w:val="20"/>
           <w:szCs w:val="20"/>
         </w:rPr>
-        <w:t>Author1, Author</w:t>
-      </w:r>
-      <w:proofErr w:type="gramStart"/>
-      <w:r>
-        <w:rPr>
-          <w:rFonts w:asciiTheme="minorBidi" w:hAnsiTheme="minorBidi" w:cstheme="minorBidi"/>
-          <w:bCs/>
-          <w:color w:val="FF0000"/>
-          <w:sz w:val="20"/>
-          <w:szCs w:val="20"/>
-        </w:rPr>
-        <w:t>2,…</w:t>
-      </w:r>
-      <w:proofErr w:type="gramEnd"/>
-      <w:r>
-        <w:rPr>
-          <w:rFonts w:asciiTheme="minorBidi" w:hAnsiTheme="minorBidi" w:cstheme="minorBidi"/>
-          <w:bCs/>
-          <w:color w:val="FF0000"/>
-          <w:sz w:val="20"/>
-          <w:szCs w:val="20"/>
-        </w:rPr>
-        <w:t>, “Title of conference paper</w:t>
+        <w:t>Author1, Author2,…, “Title of conference paper</w:t>
       </w:r>
       <w:r>
         <w:rPr>
@@ -12667,21 +12332,7 @@
               <w:rFonts w:eastAsia="Times New Roman"/>
             </w:rPr>
             <w:tab/>
-            <w:t xml:space="preserve">“Global food trends 2021: How our habits have changed, as told by social images | </w:t>
-          </w:r>
-          <w:proofErr w:type="spellStart"/>
-          <w:r>
-            <w:rPr>
-              <w:rFonts w:eastAsia="Times New Roman"/>
-            </w:rPr>
-            <w:t>YouScan</w:t>
-          </w:r>
-          <w:proofErr w:type="spellEnd"/>
-          <w:r>
-            <w:rPr>
-              <w:rFonts w:eastAsia="Times New Roman"/>
-            </w:rPr>
-            <w:t>.” https://youscan.io/blog/food-trends/ (accessed May 23, 2023).</w:t>
+            <w:t>“Global food trends 2021: How our habits have changed, as told by social images | YouScan.” https://youscan.io/blog/food-trends/ (accessed May 23, 2023).</w:t>
           </w:r>
         </w:p>
         <w:p>
@@ -12781,35 +12432,7 @@
             <w:rPr>
               <w:rFonts w:eastAsia="Times New Roman"/>
             </w:rPr>
-            <w:t xml:space="preserve">, AAAI press, 2018, pp. 7590–7598. </w:t>
-          </w:r>
-          <w:proofErr w:type="spellStart"/>
-          <w:r>
-            <w:rPr>
-              <w:rFonts w:eastAsia="Times New Roman"/>
-            </w:rPr>
-            <w:t>doi</w:t>
-          </w:r>
-          <w:proofErr w:type="spellEnd"/>
-          <w:r>
-            <w:rPr>
-              <w:rFonts w:eastAsia="Times New Roman"/>
-            </w:rPr>
-            <w:t>: 10.1609/</w:t>
-          </w:r>
-          <w:proofErr w:type="gramStart"/>
-          <w:r>
-            <w:rPr>
-              <w:rFonts w:eastAsia="Times New Roman"/>
-            </w:rPr>
-            <w:t>aaai.v</w:t>
-          </w:r>
-          <w:proofErr w:type="gramEnd"/>
-          <w:r>
-            <w:rPr>
-              <w:rFonts w:eastAsia="Times New Roman"/>
-            </w:rPr>
-            <w:t>32i1.12342.</w:t>
+            <w:t>, AAAI press, 2018, pp. 7590–7598. doi: 10.1609/aaai.v32i1.12342.</w:t>
           </w:r>
         </w:p>
         <w:p>
@@ -13162,27 +12785,7 @@
           <w:sz w:val="24"/>
           <w:szCs w:val="24"/>
         </w:rPr>
-        <w:t xml:space="preserve"> (A</w:t>
-      </w:r>
-      <w:proofErr w:type="gramStart"/>
-      <w:r>
-        <w:rPr>
-          <w:rFonts w:asciiTheme="minorBidi" w:hAnsiTheme="minorBidi" w:cstheme="minorBidi"/>
-          <w:color w:val="FF0000"/>
-          <w:sz w:val="24"/>
-          <w:szCs w:val="24"/>
-        </w:rPr>
-        <w:t>1.1..</w:t>
-      </w:r>
-      <w:proofErr w:type="gramEnd"/>
-      <w:r>
-        <w:rPr>
-          <w:rFonts w:asciiTheme="minorBidi" w:hAnsiTheme="minorBidi" w:cstheme="minorBidi"/>
-          <w:color w:val="FF0000"/>
-          <w:sz w:val="24"/>
-          <w:szCs w:val="24"/>
-        </w:rPr>
-        <w:t>)</w:t>
+        <w:t xml:space="preserve"> (A1.1..)</w:t>
       </w:r>
     </w:p>
     <w:p>
@@ -13258,27 +12861,7 @@
           <w:sz w:val="24"/>
           <w:szCs w:val="24"/>
         </w:rPr>
-        <w:t xml:space="preserve"> (</w:t>
-      </w:r>
-      <w:proofErr w:type="gramStart"/>
-      <w:r>
-        <w:rPr>
-          <w:rFonts w:asciiTheme="minorBidi" w:hAnsiTheme="minorBidi" w:cstheme="minorBidi"/>
-          <w:color w:val="FF0000"/>
-          <w:sz w:val="24"/>
-          <w:szCs w:val="24"/>
-        </w:rPr>
-        <w:t>A2.1,..</w:t>
-      </w:r>
-      <w:proofErr w:type="gramEnd"/>
-      <w:r>
-        <w:rPr>
-          <w:rFonts w:asciiTheme="minorBidi" w:hAnsiTheme="minorBidi" w:cstheme="minorBidi"/>
-          <w:color w:val="FF0000"/>
-          <w:sz w:val="24"/>
-          <w:szCs w:val="24"/>
-        </w:rPr>
-        <w:t>)</w:t>
+        <w:t xml:space="preserve"> (A2.1,..)</w:t>
       </w:r>
     </w:p>
     <w:p>
@@ -14426,29 +14009,7 @@
           <w:sz w:val="24"/>
           <w:szCs w:val="24"/>
         </w:rPr>
-        <w:t>(</w:t>
-      </w:r>
-      <w:proofErr w:type="gramStart"/>
-      <w:r>
-        <w:rPr>
-          <w:rFonts w:asciiTheme="minorBidi" w:hAnsiTheme="minorBidi" w:cstheme="minorBidi"/>
-          <w:bCs/>
-          <w:color w:val="FF0000"/>
-          <w:sz w:val="24"/>
-          <w:szCs w:val="24"/>
-        </w:rPr>
-        <w:t>optional)  however</w:t>
-      </w:r>
-      <w:proofErr w:type="gramEnd"/>
-      <w:r>
-        <w:rPr>
-          <w:rFonts w:asciiTheme="minorBidi" w:hAnsiTheme="minorBidi" w:cstheme="minorBidi"/>
-          <w:bCs/>
-          <w:color w:val="FF0000"/>
-          <w:sz w:val="24"/>
-          <w:szCs w:val="24"/>
-        </w:rPr>
-        <w:t xml:space="preserve"> </w:t>
+        <w:t xml:space="preserve">(optional)  however </w:t>
       </w:r>
       <w:r>
         <w:rPr>
@@ -14499,29 +14060,7 @@
           <w:sz w:val="24"/>
           <w:szCs w:val="24"/>
         </w:rPr>
-        <w:t xml:space="preserve">Remember you </w:t>
-      </w:r>
-      <w:proofErr w:type="gramStart"/>
-      <w:r>
-        <w:rPr>
-          <w:rFonts w:asciiTheme="minorBidi" w:hAnsiTheme="minorBidi" w:cstheme="minorBidi"/>
-          <w:bCs/>
-          <w:color w:val="FF0000"/>
-          <w:sz w:val="24"/>
-          <w:szCs w:val="24"/>
-        </w:rPr>
-        <w:t>will  deliver</w:t>
-      </w:r>
-      <w:proofErr w:type="gramEnd"/>
-      <w:r>
-        <w:rPr>
-          <w:rFonts w:asciiTheme="minorBidi" w:hAnsiTheme="minorBidi" w:cstheme="minorBidi"/>
-          <w:bCs/>
-          <w:color w:val="FF0000"/>
-          <w:sz w:val="24"/>
-          <w:szCs w:val="24"/>
-        </w:rPr>
-        <w:t xml:space="preserve"> three copies of this report.</w:t>
+        <w:t>Remember you will  deliver three copies of this report.</w:t>
       </w:r>
     </w:p>
     <w:p>
@@ -17107,6 +16646,7 @@
     <w:rsid w:val="00746213"/>
     <w:rsid w:val="00C0559B"/>
     <w:rsid w:val="00D32962"/>
+    <w:rsid w:val="00DD057D"/>
   </w:rsids>
   <m:mathPr>
     <m:mathFont m:val="Cambria Math"/>

</xml_diff>